<commit_message>
Add power indication and user indication - LEDs.
</commit_message>
<xml_diff>
--- a/DMotor/Scheme/Доработать в Rev2.docx
+++ b/DMotor/Scheme/Доработать в Rev2.docx
@@ -82,6 +82,18 @@
       </w:pPr>
       <w:r>
         <w:t>Поставить кварцевый резонатор меньшего корпуса;</w:t>
+      </w:r>
+    </w:p>
+    <w:p>
+      <w:pPr>
+        <w:pStyle w:val="a3"/>
+        <w:numPr>
+          <w:ilvl w:val="0"/>
+          <w:numId w:val="1"/>
+        </w:numPr>
+      </w:pPr>
+      <w:r>
+        <w:t>Добавить индикацию питания и пользовательскую индикацию;</w:t>
       </w:r>
     </w:p>
     <w:p>

</xml_diff>

<commit_message>
Add string: place connectors for power of board.
</commit_message>
<xml_diff>
--- a/DMotor/Scheme/Доработать в Rev2.docx
+++ b/DMotor/Scheme/Доработать в Rev2.docx
@@ -94,6 +94,18 @@
       </w:pPr>
       <w:r>
         <w:t>Добавить индикацию питания и пользовательскую индикацию;</w:t>
+      </w:r>
+    </w:p>
+    <w:p>
+      <w:pPr>
+        <w:pStyle w:val="a3"/>
+        <w:numPr>
+          <w:ilvl w:val="0"/>
+          <w:numId w:val="1"/>
+        </w:numPr>
+      </w:pPr>
+      <w:r>
+        <w:t>Реализовать нормальные коннекторы для питания (не штырьковые – мне не понравились);</w:t>
       </w:r>
     </w:p>
     <w:p>

</xml_diff>